<commit_message>
nmv 23 10 2022
</commit_message>
<xml_diff>
--- a/TS-Padam/TS-2.6/TS 2.6 Tamil Pada Paatam Corrections.docx
+++ b/TS-Padam/TS-2.6/TS 2.6 Tamil Pada Paatam Corrections.docx
@@ -1,6 +1,6 @@
 
 <file path=word/document.xml><?xml version="1.0" encoding="utf-8"?>
-<w:document xmlns:wpc="http://schemas.microsoft.com/office/word/2010/wordprocessingCanvas" xmlns:cx="http://schemas.microsoft.com/office/drawing/2014/chartex" xmlns:cx1="http://schemas.microsoft.com/office/drawing/2015/9/8/chartex" xmlns:cx2="http://schemas.microsoft.com/office/drawing/2015/10/21/chartex" xmlns:cx3="http://schemas.microsoft.com/office/drawing/2016/5/9/chartex" xmlns:cx4="http://schemas.microsoft.com/office/drawing/2016/5/10/chartex" xmlns:cx5="http://schemas.microsoft.com/office/drawing/2016/5/11/chartex" xmlns:cx6="http://schemas.microsoft.com/office/drawing/2016/5/12/chartex" xmlns:cx7="http://schemas.microsoft.com/office/drawing/2016/5/13/chartex" xmlns:cx8="http://schemas.microsoft.com/office/drawing/2016/5/14/chartex" xmlns:mc="http://schemas.openxmlformats.org/markup-compatibility/2006" xmlns:aink="http://schemas.microsoft.com/office/drawing/2016/ink" xmlns:am3d="http://schemas.microsoft.com/office/drawing/2017/model3d" xmlns:o="urn:schemas-microsoft-com:office:office" xmlns:r="http://schemas.openxmlformats.org/officeDocument/2006/relationships" xmlns:m="http://schemas.openxmlformats.org/officeDocument/2006/math" xmlns:v="urn:schemas-microsoft-com:vml" xmlns:wp14="http://schemas.microsoft.com/office/word/2010/wordprocessingDrawing" xmlns:wp="http://schemas.openxmlformats.org/drawingml/2006/wordprocessingDrawing" xmlns:w10="urn:schemas-microsoft-com:office:word" xmlns:w="http://schemas.openxmlformats.org/wordprocessingml/2006/main" xmlns:w14="http://schemas.microsoft.com/office/word/2010/wordml" xmlns:w15="http://schemas.microsoft.com/office/word/2012/wordml" xmlns:w16cex="http://schemas.microsoft.com/office/word/2018/wordml/cex" xmlns:w16cid="http://schemas.microsoft.com/office/word/2016/wordml/cid" xmlns:w16="http://schemas.microsoft.com/office/word/2018/wordml" xmlns:w16sdtdh="http://schemas.microsoft.com/office/word/2020/wordml/sdtdatahash" xmlns:w16se="http://schemas.microsoft.com/office/word/2015/wordml/symex" xmlns:wpg="http://schemas.microsoft.com/office/word/2010/wordprocessingGroup" xmlns:wpi="http://schemas.microsoft.com/office/word/2010/wordprocessingInk" xmlns:wne="http://schemas.microsoft.com/office/word/2006/wordml" xmlns:wps="http://schemas.microsoft.com/office/word/2010/wordprocessingShape" mc:Ignorable="w14 w15 w16se w16cid w16 w16cex w16sdtdh wp14">
+<w:document xmlns:wpc="http://schemas.microsoft.com/office/word/2010/wordprocessingCanvas" xmlns:cx="http://schemas.microsoft.com/office/drawing/2014/chartex" xmlns:cx1="http://schemas.microsoft.com/office/drawing/2015/9/8/chartex" xmlns:cx2="http://schemas.microsoft.com/office/drawing/2015/10/21/chartex" xmlns:cx3="http://schemas.microsoft.com/office/drawing/2016/5/9/chartex" xmlns:cx4="http://schemas.microsoft.com/office/drawing/2016/5/10/chartex" xmlns:cx5="http://schemas.microsoft.com/office/drawing/2016/5/11/chartex" xmlns:cx6="http://schemas.microsoft.com/office/drawing/2016/5/12/chartex" xmlns:cx7="http://schemas.microsoft.com/office/drawing/2016/5/13/chartex" xmlns:cx8="http://schemas.microsoft.com/office/drawing/2016/5/14/chartex" xmlns:mc="http://schemas.openxmlformats.org/markup-compatibility/2006" xmlns:aink="http://schemas.microsoft.com/office/drawing/2016/ink" xmlns:am3d="http://schemas.microsoft.com/office/drawing/2017/model3d" xmlns:o="urn:schemas-microsoft-com:office:office" xmlns:oel="http://schemas.microsoft.com/office/2019/extlst" xmlns:r="http://schemas.openxmlformats.org/officeDocument/2006/relationships" xmlns:m="http://schemas.openxmlformats.org/officeDocument/2006/math" xmlns:v="urn:schemas-microsoft-com:vml" xmlns:wp14="http://schemas.microsoft.com/office/word/2010/wordprocessingDrawing" xmlns:wp="http://schemas.openxmlformats.org/drawingml/2006/wordprocessingDrawing" xmlns:w10="urn:schemas-microsoft-com:office:word" xmlns:w="http://schemas.openxmlformats.org/wordprocessingml/2006/main" xmlns:w14="http://schemas.microsoft.com/office/word/2010/wordml" xmlns:w15="http://schemas.microsoft.com/office/word/2012/wordml" xmlns:w16cex="http://schemas.microsoft.com/office/word/2018/wordml/cex" xmlns:w16cid="http://schemas.microsoft.com/office/word/2016/wordml/cid" xmlns:w16="http://schemas.microsoft.com/office/word/2018/wordml" xmlns:w16sdtdh="http://schemas.microsoft.com/office/word/2020/wordml/sdtdatahash" xmlns:w16se="http://schemas.microsoft.com/office/word/2015/wordml/symex" xmlns:wpg="http://schemas.microsoft.com/office/word/2010/wordprocessingGroup" xmlns:wpi="http://schemas.microsoft.com/office/word/2010/wordprocessingInk" xmlns:wne="http://schemas.microsoft.com/office/word/2006/wordml" xmlns:wps="http://schemas.microsoft.com/office/word/2010/wordprocessingShape" mc:Ignorable="w14 w15 w16se w16cid w16 w16cex w16sdtdh wp14">
   <w:body>
     <w:p>
       <w:pPr>
@@ -83,18 +83,7 @@
           <w:szCs w:val="32"/>
           <w:u w:val="single"/>
         </w:rPr>
-        <w:t xml:space="preserve">Observed </w:t>
-      </w:r>
-      <w:proofErr w:type="gramStart"/>
-      <w:r>
-        <w:rPr>
-          <w:b/>
-          <w:bCs/>
-          <w:sz w:val="32"/>
-          <w:szCs w:val="32"/>
-          <w:u w:val="single"/>
-        </w:rPr>
-        <w:t xml:space="preserve">till </w:t>
+        <w:t xml:space="preserve">Observed till </w:t>
       </w:r>
       <w:r>
         <w:rPr>
@@ -107,7 +96,6 @@
         </w:rPr>
         <w:t>??????</w:t>
       </w:r>
-      <w:proofErr w:type="gramEnd"/>
     </w:p>
     <w:p>
       <w:pPr>
@@ -825,6 +813,268 @@
                 <w:szCs w:val="28"/>
               </w:rPr>
               <w:t>|</w:t>
+            </w:r>
+          </w:p>
+        </w:tc>
+      </w:tr>
+      <w:tr>
+        <w:trPr>
+          <w:trHeight w:val="569"/>
+        </w:trPr>
+        <w:tc>
+          <w:tcPr>
+            <w:tcW w:w="2923" w:type="dxa"/>
+            <w:tcBorders>
+              <w:top w:val="single" w:sz="4" w:space="0" w:color="000000"/>
+              <w:left w:val="single" w:sz="4" w:space="0" w:color="000000"/>
+              <w:bottom w:val="single" w:sz="4" w:space="0" w:color="000000"/>
+              <w:right w:val="single" w:sz="4" w:space="0" w:color="000000"/>
+            </w:tcBorders>
+          </w:tcPr>
+          <w:p>
+            <w:pPr>
+              <w:widowControl w:val="0"/>
+              <w:autoSpaceDE w:val="0"/>
+              <w:autoSpaceDN w:val="0"/>
+              <w:adjustRightInd w:val="0"/>
+              <w:spacing w:before="0" w:line="264" w:lineRule="auto"/>
+              <w:ind w:right="-320"/>
+              <w:jc w:val="both"/>
+              <w:rPr>
+                <w:rFonts w:eastAsia="Times New Roman" w:cs="Arial"/>
+                <w:b/>
+                <w:bCs/>
+                <w:color w:val="FF0000"/>
+                <w:sz w:val="28"/>
+                <w:szCs w:val="28"/>
+                <w:lang w:eastAsia="en-IN" w:bidi="ml-IN"/>
+              </w:rPr>
+            </w:pPr>
+            <w:r>
+              <w:rPr>
+                <w:rFonts w:eastAsia="Times New Roman" w:cs="Arial"/>
+                <w:b/>
+                <w:bCs/>
+                <w:color w:val="FF0000"/>
+                <w:sz w:val="28"/>
+                <w:szCs w:val="28"/>
+                <w:lang w:eastAsia="en-IN" w:bidi="ml-IN"/>
+              </w:rPr>
+              <w:t>TS 2.6.3.3 - Vaakyam</w:t>
+            </w:r>
+          </w:p>
+          <w:p>
+            <w:pPr>
+              <w:widowControl w:val="0"/>
+              <w:autoSpaceDE w:val="0"/>
+              <w:autoSpaceDN w:val="0"/>
+              <w:adjustRightInd w:val="0"/>
+              <w:spacing w:before="0" w:line="264" w:lineRule="auto"/>
+              <w:ind w:right="-320"/>
+              <w:jc w:val="both"/>
+              <w:rPr>
+                <w:rFonts w:eastAsia="Times New Roman" w:cs="Arial"/>
+                <w:b/>
+                <w:bCs/>
+                <w:color w:val="FF0000"/>
+                <w:sz w:val="28"/>
+                <w:szCs w:val="28"/>
+                <w:lang w:eastAsia="en-IN" w:bidi="ml-IN"/>
+              </w:rPr>
+            </w:pPr>
+            <w:r>
+              <w:rPr>
+                <w:rFonts w:eastAsia="Times New Roman" w:cs="Arial"/>
+                <w:b/>
+                <w:bCs/>
+                <w:color w:val="FF0000"/>
+                <w:sz w:val="28"/>
+                <w:szCs w:val="28"/>
+                <w:lang w:eastAsia="en-IN" w:bidi="ml-IN"/>
+              </w:rPr>
+              <w:t>Line No. 2</w:t>
+            </w:r>
+          </w:p>
+          <w:p>
+            <w:pPr>
+              <w:widowControl w:val="0"/>
+              <w:autoSpaceDE w:val="0"/>
+              <w:autoSpaceDN w:val="0"/>
+              <w:adjustRightInd w:val="0"/>
+              <w:spacing w:before="0" w:line="264" w:lineRule="auto"/>
+              <w:ind w:right="-320"/>
+              <w:jc w:val="both"/>
+              <w:rPr>
+                <w:rFonts w:eastAsia="Times New Roman" w:cs="Arial"/>
+                <w:b/>
+                <w:bCs/>
+                <w:sz w:val="28"/>
+                <w:szCs w:val="28"/>
+                <w:lang w:eastAsia="en-IN" w:bidi="ml-IN"/>
+              </w:rPr>
+            </w:pPr>
+            <w:r>
+              <w:rPr>
+                <w:rFonts w:eastAsia="Times New Roman" w:cs="Arial"/>
+                <w:b/>
+                <w:bCs/>
+                <w:color w:val="FF0000"/>
+                <w:sz w:val="28"/>
+                <w:szCs w:val="28"/>
+                <w:lang w:eastAsia="en-IN" w:bidi="ml-IN"/>
+              </w:rPr>
+              <w:t>Panchaati No. 16</w:t>
+            </w:r>
+          </w:p>
+        </w:tc>
+        <w:tc>
+          <w:tcPr>
+            <w:tcW w:w="5310" w:type="dxa"/>
+            <w:tcBorders>
+              <w:top w:val="single" w:sz="4" w:space="0" w:color="000000"/>
+              <w:left w:val="single" w:sz="4" w:space="0" w:color="000000"/>
+              <w:bottom w:val="single" w:sz="4" w:space="0" w:color="000000"/>
+              <w:right w:val="single" w:sz="4" w:space="0" w:color="000000"/>
+            </w:tcBorders>
+          </w:tcPr>
+          <w:p>
+            <w:pPr>
+              <w:widowControl w:val="0"/>
+              <w:autoSpaceDE w:val="0"/>
+              <w:autoSpaceDN w:val="0"/>
+              <w:adjustRightInd w:val="0"/>
+              <w:spacing w:line="240" w:lineRule="auto"/>
+              <w:ind w:right="-22"/>
+              <w:rPr>
+                <w:rFonts w:ascii="BRH Malayalam Extra" w:hAnsi="BRH Malayalam Extra" w:cs="BRH Malayalam Extra"/>
+                <w:sz w:val="40"/>
+                <w:szCs w:val="40"/>
+              </w:rPr>
+            </w:pPr>
+            <w:r>
+              <w:rPr>
+                <w:rFonts w:ascii="BRH Devanagari Extra" w:hAnsi="BRH Devanagari Extra" w:cs="BRH Devanagari Extra"/>
+                <w:sz w:val="40"/>
+                <w:szCs w:val="40"/>
+                <w:highlight w:val="yellow"/>
+              </w:rPr>
+              <w:t>oÉ</w:t>
+            </w:r>
+            <w:r>
+              <w:rPr>
+                <w:rFonts w:ascii="BRH Devanagari Extra" w:hAnsi="BRH Devanagari Extra" w:cs="BRH Devanagari Extra"/>
+                <w:sz w:val="40"/>
+                <w:szCs w:val="40"/>
+              </w:rPr>
+              <w:t>×</w:t>
+            </w:r>
+            <w:r>
+              <w:rPr>
+                <w:rFonts w:ascii="BRH Malayalam Extra" w:hAnsi="BRH Malayalam Extra" w:cs="BRH Devanagari Extra"/>
+                <w:sz w:val="32"/>
+                <w:szCs w:val="40"/>
+              </w:rPr>
+              <w:t>–</w:t>
+            </w:r>
+            <w:r>
+              <w:rPr>
+                <w:rFonts w:ascii="BRH Devanagari Extra" w:hAnsi="BRH Devanagari Extra" w:cs="BRH Devanagari Extra"/>
+                <w:sz w:val="40"/>
+                <w:szCs w:val="40"/>
+              </w:rPr>
+              <w:t>WûxmÉiÉþrÉå ÍkÉërÉxuÉ</w:t>
+            </w:r>
+            <w:r>
+              <w:rPr>
+                <w:rFonts w:ascii="BRH Malayalam Extra" w:hAnsi="BRH Malayalam Extra" w:cs="BRH Devanagari Extra"/>
+                <w:sz w:val="32"/>
+                <w:szCs w:val="40"/>
+              </w:rPr>
+              <w:t>–</w:t>
+            </w:r>
+            <w:r>
+              <w:rPr>
+                <w:rFonts w:ascii="BRH Devanagari Extra" w:hAnsi="BRH Devanagari Extra" w:cs="BRH Devanagari Extra"/>
+                <w:sz w:val="40"/>
+                <w:szCs w:val="40"/>
+              </w:rPr>
+              <w:t xml:space="preserve"> ÌuÉµÉåÿprÉÉå</w:t>
+            </w:r>
+          </w:p>
+        </w:tc>
+        <w:tc>
+          <w:tcPr>
+            <w:tcW w:w="5670" w:type="dxa"/>
+            <w:tcBorders>
+              <w:top w:val="single" w:sz="4" w:space="0" w:color="000000"/>
+              <w:left w:val="single" w:sz="4" w:space="0" w:color="000000"/>
+              <w:bottom w:val="single" w:sz="4" w:space="0" w:color="000000"/>
+              <w:right w:val="single" w:sz="4" w:space="0" w:color="000000"/>
+            </w:tcBorders>
+          </w:tcPr>
+          <w:p>
+            <w:pPr>
+              <w:widowControl w:val="0"/>
+              <w:autoSpaceDE w:val="0"/>
+              <w:autoSpaceDN w:val="0"/>
+              <w:adjustRightInd w:val="0"/>
+              <w:spacing w:line="240" w:lineRule="auto"/>
+              <w:ind w:right="-22"/>
+              <w:rPr>
+                <w:rFonts w:ascii="BRH Malayalam Extra" w:hAnsi="BRH Malayalam Extra" w:cs="BRH Malayalam Extra"/>
+                <w:sz w:val="40"/>
+                <w:szCs w:val="40"/>
+              </w:rPr>
+            </w:pPr>
+            <w:r>
+              <w:rPr>
+                <w:rFonts w:ascii="BRH Devanagari Extra" w:hAnsi="BRH Devanagari Extra" w:cs="BRH Devanagari Extra"/>
+                <w:sz w:val="40"/>
+                <w:szCs w:val="40"/>
+              </w:rPr>
+              <w:t>oÉ×</w:t>
+            </w:r>
+            <w:r>
+              <w:rPr>
+                <w:rFonts w:ascii="BRH Devanagari Extra" w:hAnsi="BRH Devanagari Extra" w:cs="BRH Devanagari Extra"/>
+                <w:sz w:val="40"/>
+                <w:szCs w:val="40"/>
+                <w:highlight w:val="green"/>
+              </w:rPr>
+              <w:t>W</w:t>
+            </w:r>
+            <w:r>
+              <w:rPr>
+                <w:rFonts w:ascii="BRH Malayalam Extra" w:hAnsi="BRH Malayalam Extra" w:cs="BRH Devanagari Extra"/>
+                <w:sz w:val="32"/>
+                <w:szCs w:val="40"/>
+                <w:highlight w:val="green"/>
+              </w:rPr>
+              <w:t>–</w:t>
+            </w:r>
+            <w:r>
+              <w:rPr>
+                <w:rFonts w:ascii="BRH Devanagari Extra" w:hAnsi="BRH Devanagari Extra" w:cs="BRH Devanagari Extra"/>
+                <w:sz w:val="40"/>
+                <w:szCs w:val="40"/>
+              </w:rPr>
+              <w:t>ûxmÉiÉþrÉå ÍkÉërÉxuÉ</w:t>
+            </w:r>
+            <w:r>
+              <w:rPr>
+                <w:rFonts w:ascii="BRH Malayalam Extra" w:hAnsi="BRH Malayalam Extra" w:cs="BRH Devanagari Extra"/>
+                <w:sz w:val="32"/>
+                <w:szCs w:val="40"/>
+              </w:rPr>
+              <w:t>–</w:t>
+            </w:r>
+            <w:r>
+              <w:rPr>
+                <w:rFonts w:ascii="BRH Devanagari Extra" w:hAnsi="BRH Devanagari Extra" w:cs="BRH Devanagari Extra"/>
+                <w:sz w:val="40"/>
+                <w:szCs w:val="40"/>
+              </w:rPr>
+              <w:t xml:space="preserve"> ÌuÉµÉåÿprÉÉå</w:t>
             </w:r>
           </w:p>
         </w:tc>
@@ -2051,7 +2301,6 @@
           <w:szCs w:val="32"/>
           <w:u w:val="single"/>
         </w:rPr>
-        <w:lastRenderedPageBreak/>
         <w:t>TS Pada Paatam – TS 2.6 Tamil co</w:t>
       </w:r>
       <w:r>
@@ -8081,23 +8330,13 @@
               </w:rPr>
               <w:t xml:space="preserve"> </w:t>
             </w:r>
-            <w:proofErr w:type="spellStart"/>
             <w:r>
               <w:rPr>
                 <w:rFonts w:ascii="BRH Devanagari Extra" w:hAnsi="BRH Devanagari Extra" w:cs="BRH Devanagari Extra"/>
                 <w:sz w:val="40"/>
                 <w:szCs w:val="40"/>
               </w:rPr>
-              <w:t>Éå</w:t>
-            </w:r>
-            <w:proofErr w:type="spellEnd"/>
-            <w:r>
-              <w:rPr>
-                <w:rFonts w:ascii="BRH Devanagari Extra" w:hAnsi="BRH Devanagari Extra" w:cs="BRH Devanagari Extra"/>
-                <w:sz w:val="40"/>
-                <w:szCs w:val="40"/>
-              </w:rPr>
-              <w:t xml:space="preserve"> </w:t>
+              <w:t xml:space="preserve">Éå </w:t>
             </w:r>
           </w:p>
           <w:p>
@@ -13480,7 +13719,6 @@
         </w:rPr>
         <w:t>1</w:t>
       </w:r>
-      <w:proofErr w:type="gramStart"/>
       <w:r>
         <w:rPr>
           <w:b/>
@@ -13522,7 +13760,6 @@
         </w:rPr>
         <w:t>Mar</w:t>
       </w:r>
-      <w:proofErr w:type="gramEnd"/>
       <w:r>
         <w:rPr>
           <w:b/>
@@ -14107,7 +14344,7 @@
 </file>
 
 <file path=word/endnotes.xml><?xml version="1.0" encoding="utf-8"?>
-<w:endnotes xmlns:wpc="http://schemas.microsoft.com/office/word/2010/wordprocessingCanvas" xmlns:cx="http://schemas.microsoft.com/office/drawing/2014/chartex" xmlns:cx1="http://schemas.microsoft.com/office/drawing/2015/9/8/chartex" xmlns:cx2="http://schemas.microsoft.com/office/drawing/2015/10/21/chartex" xmlns:cx3="http://schemas.microsoft.com/office/drawing/2016/5/9/chartex" xmlns:cx4="http://schemas.microsoft.com/office/drawing/2016/5/10/chartex" xmlns:cx5="http://schemas.microsoft.com/office/drawing/2016/5/11/chartex" xmlns:cx6="http://schemas.microsoft.com/office/drawing/2016/5/12/chartex" xmlns:cx7="http://schemas.microsoft.com/office/drawing/2016/5/13/chartex" xmlns:cx8="http://schemas.microsoft.com/office/drawing/2016/5/14/chartex" xmlns:mc="http://schemas.openxmlformats.org/markup-compatibility/2006" xmlns:aink="http://schemas.microsoft.com/office/drawing/2016/ink" xmlns:am3d="http://schemas.microsoft.com/office/drawing/2017/model3d" xmlns:o="urn:schemas-microsoft-com:office:office" xmlns:r="http://schemas.openxmlformats.org/officeDocument/2006/relationships" xmlns:m="http://schemas.openxmlformats.org/officeDocument/2006/math" xmlns:v="urn:schemas-microsoft-com:vml" xmlns:wp14="http://schemas.microsoft.com/office/word/2010/wordprocessingDrawing" xmlns:wp="http://schemas.openxmlformats.org/drawingml/2006/wordprocessingDrawing" xmlns:w10="urn:schemas-microsoft-com:office:word" xmlns:w="http://schemas.openxmlformats.org/wordprocessingml/2006/main" xmlns:w14="http://schemas.microsoft.com/office/word/2010/wordml" xmlns:w15="http://schemas.microsoft.com/office/word/2012/wordml" xmlns:w16cex="http://schemas.microsoft.com/office/word/2018/wordml/cex" xmlns:w16cid="http://schemas.microsoft.com/office/word/2016/wordml/cid" xmlns:w16="http://schemas.microsoft.com/office/word/2018/wordml" xmlns:w16sdtdh="http://schemas.microsoft.com/office/word/2020/wordml/sdtdatahash" xmlns:w16se="http://schemas.microsoft.com/office/word/2015/wordml/symex" xmlns:wpg="http://schemas.microsoft.com/office/word/2010/wordprocessingGroup" xmlns:wpi="http://schemas.microsoft.com/office/word/2010/wordprocessingInk" xmlns:wne="http://schemas.microsoft.com/office/word/2006/wordml" xmlns:wps="http://schemas.microsoft.com/office/word/2010/wordprocessingShape" mc:Ignorable="w14 w15 w16se w16cid w16 w16cex w16sdtdh wp14">
+<w:endnotes xmlns:wpc="http://schemas.microsoft.com/office/word/2010/wordprocessingCanvas" xmlns:cx="http://schemas.microsoft.com/office/drawing/2014/chartex" xmlns:cx1="http://schemas.microsoft.com/office/drawing/2015/9/8/chartex" xmlns:cx2="http://schemas.microsoft.com/office/drawing/2015/10/21/chartex" xmlns:cx3="http://schemas.microsoft.com/office/drawing/2016/5/9/chartex" xmlns:cx4="http://schemas.microsoft.com/office/drawing/2016/5/10/chartex" xmlns:cx5="http://schemas.microsoft.com/office/drawing/2016/5/11/chartex" xmlns:cx6="http://schemas.microsoft.com/office/drawing/2016/5/12/chartex" xmlns:cx7="http://schemas.microsoft.com/office/drawing/2016/5/13/chartex" xmlns:cx8="http://schemas.microsoft.com/office/drawing/2016/5/14/chartex" xmlns:mc="http://schemas.openxmlformats.org/markup-compatibility/2006" xmlns:aink="http://schemas.microsoft.com/office/drawing/2016/ink" xmlns:am3d="http://schemas.microsoft.com/office/drawing/2017/model3d" xmlns:o="urn:schemas-microsoft-com:office:office" xmlns:oel="http://schemas.microsoft.com/office/2019/extlst" xmlns:r="http://schemas.openxmlformats.org/officeDocument/2006/relationships" xmlns:m="http://schemas.openxmlformats.org/officeDocument/2006/math" xmlns:v="urn:schemas-microsoft-com:vml" xmlns:wp14="http://schemas.microsoft.com/office/word/2010/wordprocessingDrawing" xmlns:wp="http://schemas.openxmlformats.org/drawingml/2006/wordprocessingDrawing" xmlns:w10="urn:schemas-microsoft-com:office:word" xmlns:w="http://schemas.openxmlformats.org/wordprocessingml/2006/main" xmlns:w14="http://schemas.microsoft.com/office/word/2010/wordml" xmlns:w15="http://schemas.microsoft.com/office/word/2012/wordml" xmlns:w16cex="http://schemas.microsoft.com/office/word/2018/wordml/cex" xmlns:w16cid="http://schemas.microsoft.com/office/word/2016/wordml/cid" xmlns:w16="http://schemas.microsoft.com/office/word/2018/wordml" xmlns:w16sdtdh="http://schemas.microsoft.com/office/word/2020/wordml/sdtdatahash" xmlns:w16se="http://schemas.microsoft.com/office/word/2015/wordml/symex" xmlns:wpg="http://schemas.microsoft.com/office/word/2010/wordprocessingGroup" xmlns:wpi="http://schemas.microsoft.com/office/word/2010/wordprocessingInk" xmlns:wne="http://schemas.microsoft.com/office/word/2006/wordml" xmlns:wps="http://schemas.microsoft.com/office/word/2010/wordprocessingShape" mc:Ignorable="w14 w15 w16se w16cid w16 w16cex w16sdtdh wp14">
   <w:endnote w:type="separator" w:id="-1">
     <w:p>
       <w:pPr>
@@ -14132,7 +14369,7 @@
 </file>
 
 <file path=word/footer1.xml><?xml version="1.0" encoding="utf-8"?>
-<w:ftr xmlns:wpc="http://schemas.microsoft.com/office/word/2010/wordprocessingCanvas" xmlns:cx="http://schemas.microsoft.com/office/drawing/2014/chartex" xmlns:cx1="http://schemas.microsoft.com/office/drawing/2015/9/8/chartex" xmlns:cx2="http://schemas.microsoft.com/office/drawing/2015/10/21/chartex" xmlns:cx3="http://schemas.microsoft.com/office/drawing/2016/5/9/chartex" xmlns:cx4="http://schemas.microsoft.com/office/drawing/2016/5/10/chartex" xmlns:cx5="http://schemas.microsoft.com/office/drawing/2016/5/11/chartex" xmlns:cx6="http://schemas.microsoft.com/office/drawing/2016/5/12/chartex" xmlns:cx7="http://schemas.microsoft.com/office/drawing/2016/5/13/chartex" xmlns:cx8="http://schemas.microsoft.com/office/drawing/2016/5/14/chartex" xmlns:mc="http://schemas.openxmlformats.org/markup-compatibility/2006" xmlns:aink="http://schemas.microsoft.com/office/drawing/2016/ink" xmlns:am3d="http://schemas.microsoft.com/office/drawing/2017/model3d" xmlns:o="urn:schemas-microsoft-com:office:office" xmlns:r="http://schemas.openxmlformats.org/officeDocument/2006/relationships" xmlns:m="http://schemas.openxmlformats.org/officeDocument/2006/math" xmlns:v="urn:schemas-microsoft-com:vml" xmlns:wp14="http://schemas.microsoft.com/office/word/2010/wordprocessingDrawing" xmlns:wp="http://schemas.openxmlformats.org/drawingml/2006/wordprocessingDrawing" xmlns:w10="urn:schemas-microsoft-com:office:word" xmlns:w="http://schemas.openxmlformats.org/wordprocessingml/2006/main" xmlns:w14="http://schemas.microsoft.com/office/word/2010/wordml" xmlns:w15="http://schemas.microsoft.com/office/word/2012/wordml" xmlns:w16cex="http://schemas.microsoft.com/office/word/2018/wordml/cex" xmlns:w16cid="http://schemas.microsoft.com/office/word/2016/wordml/cid" xmlns:w16="http://schemas.microsoft.com/office/word/2018/wordml" xmlns:w16sdtdh="http://schemas.microsoft.com/office/word/2020/wordml/sdtdatahash" xmlns:w16se="http://schemas.microsoft.com/office/word/2015/wordml/symex" xmlns:wpg="http://schemas.microsoft.com/office/word/2010/wordprocessingGroup" xmlns:wpi="http://schemas.microsoft.com/office/word/2010/wordprocessingInk" xmlns:wne="http://schemas.microsoft.com/office/word/2006/wordml" xmlns:wps="http://schemas.microsoft.com/office/word/2010/wordprocessingShape" mc:Ignorable="w14 w15 w16se w16cid w16 w16cex w16sdtdh wp14">
+<w:ftr xmlns:wpc="http://schemas.microsoft.com/office/word/2010/wordprocessingCanvas" xmlns:cx="http://schemas.microsoft.com/office/drawing/2014/chartex" xmlns:cx1="http://schemas.microsoft.com/office/drawing/2015/9/8/chartex" xmlns:cx2="http://schemas.microsoft.com/office/drawing/2015/10/21/chartex" xmlns:cx3="http://schemas.microsoft.com/office/drawing/2016/5/9/chartex" xmlns:cx4="http://schemas.microsoft.com/office/drawing/2016/5/10/chartex" xmlns:cx5="http://schemas.microsoft.com/office/drawing/2016/5/11/chartex" xmlns:cx6="http://schemas.microsoft.com/office/drawing/2016/5/12/chartex" xmlns:cx7="http://schemas.microsoft.com/office/drawing/2016/5/13/chartex" xmlns:cx8="http://schemas.microsoft.com/office/drawing/2016/5/14/chartex" xmlns:mc="http://schemas.openxmlformats.org/markup-compatibility/2006" xmlns:aink="http://schemas.microsoft.com/office/drawing/2016/ink" xmlns:am3d="http://schemas.microsoft.com/office/drawing/2017/model3d" xmlns:o="urn:schemas-microsoft-com:office:office" xmlns:oel="http://schemas.microsoft.com/office/2019/extlst" xmlns:r="http://schemas.openxmlformats.org/officeDocument/2006/relationships" xmlns:m="http://schemas.openxmlformats.org/officeDocument/2006/math" xmlns:v="urn:schemas-microsoft-com:vml" xmlns:wp14="http://schemas.microsoft.com/office/word/2010/wordprocessingDrawing" xmlns:wp="http://schemas.openxmlformats.org/drawingml/2006/wordprocessingDrawing" xmlns:w10="urn:schemas-microsoft-com:office:word" xmlns:w="http://schemas.openxmlformats.org/wordprocessingml/2006/main" xmlns:w14="http://schemas.microsoft.com/office/word/2010/wordml" xmlns:w15="http://schemas.microsoft.com/office/word/2012/wordml" xmlns:w16cex="http://schemas.microsoft.com/office/word/2018/wordml/cex" xmlns:w16cid="http://schemas.microsoft.com/office/word/2016/wordml/cid" xmlns:w16="http://schemas.microsoft.com/office/word/2018/wordml" xmlns:w16sdtdh="http://schemas.microsoft.com/office/word/2020/wordml/sdtdatahash" xmlns:w16se="http://schemas.microsoft.com/office/word/2015/wordml/symex" xmlns:wpg="http://schemas.microsoft.com/office/word/2010/wordprocessingGroup" xmlns:wpi="http://schemas.microsoft.com/office/word/2010/wordprocessingInk" xmlns:wne="http://schemas.microsoft.com/office/word/2006/wordml" xmlns:wps="http://schemas.microsoft.com/office/word/2010/wordprocessingShape" mc:Ignorable="w14 w15 w16se w16cid w16 w16cex w16sdtdh wp14">
   <w:p>
     <w:pPr>
       <w:pBdr>
@@ -14275,7 +14512,7 @@
 </file>
 
 <file path=word/footer2.xml><?xml version="1.0" encoding="utf-8"?>
-<w:ftr xmlns:wpc="http://schemas.microsoft.com/office/word/2010/wordprocessingCanvas" xmlns:cx="http://schemas.microsoft.com/office/drawing/2014/chartex" xmlns:cx1="http://schemas.microsoft.com/office/drawing/2015/9/8/chartex" xmlns:cx2="http://schemas.microsoft.com/office/drawing/2015/10/21/chartex" xmlns:cx3="http://schemas.microsoft.com/office/drawing/2016/5/9/chartex" xmlns:cx4="http://schemas.microsoft.com/office/drawing/2016/5/10/chartex" xmlns:cx5="http://schemas.microsoft.com/office/drawing/2016/5/11/chartex" xmlns:cx6="http://schemas.microsoft.com/office/drawing/2016/5/12/chartex" xmlns:cx7="http://schemas.microsoft.com/office/drawing/2016/5/13/chartex" xmlns:cx8="http://schemas.microsoft.com/office/drawing/2016/5/14/chartex" xmlns:mc="http://schemas.openxmlformats.org/markup-compatibility/2006" xmlns:aink="http://schemas.microsoft.com/office/drawing/2016/ink" xmlns:am3d="http://schemas.microsoft.com/office/drawing/2017/model3d" xmlns:o="urn:schemas-microsoft-com:office:office" xmlns:r="http://schemas.openxmlformats.org/officeDocument/2006/relationships" xmlns:m="http://schemas.openxmlformats.org/officeDocument/2006/math" xmlns:v="urn:schemas-microsoft-com:vml" xmlns:wp14="http://schemas.microsoft.com/office/word/2010/wordprocessingDrawing" xmlns:wp="http://schemas.openxmlformats.org/drawingml/2006/wordprocessingDrawing" xmlns:w10="urn:schemas-microsoft-com:office:word" xmlns:w="http://schemas.openxmlformats.org/wordprocessingml/2006/main" xmlns:w14="http://schemas.microsoft.com/office/word/2010/wordml" xmlns:w15="http://schemas.microsoft.com/office/word/2012/wordml" xmlns:w16cex="http://schemas.microsoft.com/office/word/2018/wordml/cex" xmlns:w16cid="http://schemas.microsoft.com/office/word/2016/wordml/cid" xmlns:w16="http://schemas.microsoft.com/office/word/2018/wordml" xmlns:w16sdtdh="http://schemas.microsoft.com/office/word/2020/wordml/sdtdatahash" xmlns:w16se="http://schemas.microsoft.com/office/word/2015/wordml/symex" xmlns:wpg="http://schemas.microsoft.com/office/word/2010/wordprocessingGroup" xmlns:wpi="http://schemas.microsoft.com/office/word/2010/wordprocessingInk" xmlns:wne="http://schemas.microsoft.com/office/word/2006/wordml" xmlns:wps="http://schemas.microsoft.com/office/word/2010/wordprocessingShape" mc:Ignorable="w14 w15 w16se w16cid w16 w16cex w16sdtdh wp14">
+<w:ftr xmlns:wpc="http://schemas.microsoft.com/office/word/2010/wordprocessingCanvas" xmlns:cx="http://schemas.microsoft.com/office/drawing/2014/chartex" xmlns:cx1="http://schemas.microsoft.com/office/drawing/2015/9/8/chartex" xmlns:cx2="http://schemas.microsoft.com/office/drawing/2015/10/21/chartex" xmlns:cx3="http://schemas.microsoft.com/office/drawing/2016/5/9/chartex" xmlns:cx4="http://schemas.microsoft.com/office/drawing/2016/5/10/chartex" xmlns:cx5="http://schemas.microsoft.com/office/drawing/2016/5/11/chartex" xmlns:cx6="http://schemas.microsoft.com/office/drawing/2016/5/12/chartex" xmlns:cx7="http://schemas.microsoft.com/office/drawing/2016/5/13/chartex" xmlns:cx8="http://schemas.microsoft.com/office/drawing/2016/5/14/chartex" xmlns:mc="http://schemas.openxmlformats.org/markup-compatibility/2006" xmlns:aink="http://schemas.microsoft.com/office/drawing/2016/ink" xmlns:am3d="http://schemas.microsoft.com/office/drawing/2017/model3d" xmlns:o="urn:schemas-microsoft-com:office:office" xmlns:oel="http://schemas.microsoft.com/office/2019/extlst" xmlns:r="http://schemas.openxmlformats.org/officeDocument/2006/relationships" xmlns:m="http://schemas.openxmlformats.org/officeDocument/2006/math" xmlns:v="urn:schemas-microsoft-com:vml" xmlns:wp14="http://schemas.microsoft.com/office/word/2010/wordprocessingDrawing" xmlns:wp="http://schemas.openxmlformats.org/drawingml/2006/wordprocessingDrawing" xmlns:w10="urn:schemas-microsoft-com:office:word" xmlns:w="http://schemas.openxmlformats.org/wordprocessingml/2006/main" xmlns:w14="http://schemas.microsoft.com/office/word/2010/wordml" xmlns:w15="http://schemas.microsoft.com/office/word/2012/wordml" xmlns:w16cex="http://schemas.microsoft.com/office/word/2018/wordml/cex" xmlns:w16cid="http://schemas.microsoft.com/office/word/2016/wordml/cid" xmlns:w16="http://schemas.microsoft.com/office/word/2018/wordml" xmlns:w16sdtdh="http://schemas.microsoft.com/office/word/2020/wordml/sdtdatahash" xmlns:w16se="http://schemas.microsoft.com/office/word/2015/wordml/symex" xmlns:wpg="http://schemas.microsoft.com/office/word/2010/wordprocessingGroup" xmlns:wpi="http://schemas.microsoft.com/office/word/2010/wordprocessingInk" xmlns:wne="http://schemas.microsoft.com/office/word/2006/wordml" xmlns:wps="http://schemas.microsoft.com/office/word/2010/wordprocessingShape" mc:Ignorable="w14 w15 w16se w16cid w16 w16cex w16sdtdh wp14">
   <w:p>
     <w:pPr>
       <w:pBdr>
@@ -14470,7 +14707,7 @@
 </file>
 
 <file path=word/footnotes.xml><?xml version="1.0" encoding="utf-8"?>
-<w:footnotes xmlns:wpc="http://schemas.microsoft.com/office/word/2010/wordprocessingCanvas" xmlns:cx="http://schemas.microsoft.com/office/drawing/2014/chartex" xmlns:cx1="http://schemas.microsoft.com/office/drawing/2015/9/8/chartex" xmlns:cx2="http://schemas.microsoft.com/office/drawing/2015/10/21/chartex" xmlns:cx3="http://schemas.microsoft.com/office/drawing/2016/5/9/chartex" xmlns:cx4="http://schemas.microsoft.com/office/drawing/2016/5/10/chartex" xmlns:cx5="http://schemas.microsoft.com/office/drawing/2016/5/11/chartex" xmlns:cx6="http://schemas.microsoft.com/office/drawing/2016/5/12/chartex" xmlns:cx7="http://schemas.microsoft.com/office/drawing/2016/5/13/chartex" xmlns:cx8="http://schemas.microsoft.com/office/drawing/2016/5/14/chartex" xmlns:mc="http://schemas.openxmlformats.org/markup-compatibility/2006" xmlns:aink="http://schemas.microsoft.com/office/drawing/2016/ink" xmlns:am3d="http://schemas.microsoft.com/office/drawing/2017/model3d" xmlns:o="urn:schemas-microsoft-com:office:office" xmlns:r="http://schemas.openxmlformats.org/officeDocument/2006/relationships" xmlns:m="http://schemas.openxmlformats.org/officeDocument/2006/math" xmlns:v="urn:schemas-microsoft-com:vml" xmlns:wp14="http://schemas.microsoft.com/office/word/2010/wordprocessingDrawing" xmlns:wp="http://schemas.openxmlformats.org/drawingml/2006/wordprocessingDrawing" xmlns:w10="urn:schemas-microsoft-com:office:word" xmlns:w="http://schemas.openxmlformats.org/wordprocessingml/2006/main" xmlns:w14="http://schemas.microsoft.com/office/word/2010/wordml" xmlns:w15="http://schemas.microsoft.com/office/word/2012/wordml" xmlns:w16cex="http://schemas.microsoft.com/office/word/2018/wordml/cex" xmlns:w16cid="http://schemas.microsoft.com/office/word/2016/wordml/cid" xmlns:w16="http://schemas.microsoft.com/office/word/2018/wordml" xmlns:w16sdtdh="http://schemas.microsoft.com/office/word/2020/wordml/sdtdatahash" xmlns:w16se="http://schemas.microsoft.com/office/word/2015/wordml/symex" xmlns:wpg="http://schemas.microsoft.com/office/word/2010/wordprocessingGroup" xmlns:wpi="http://schemas.microsoft.com/office/word/2010/wordprocessingInk" xmlns:wne="http://schemas.microsoft.com/office/word/2006/wordml" xmlns:wps="http://schemas.microsoft.com/office/word/2010/wordprocessingShape" mc:Ignorable="w14 w15 w16se w16cid w16 w16cex w16sdtdh wp14">
+<w:footnotes xmlns:wpc="http://schemas.microsoft.com/office/word/2010/wordprocessingCanvas" xmlns:cx="http://schemas.microsoft.com/office/drawing/2014/chartex" xmlns:cx1="http://schemas.microsoft.com/office/drawing/2015/9/8/chartex" xmlns:cx2="http://schemas.microsoft.com/office/drawing/2015/10/21/chartex" xmlns:cx3="http://schemas.microsoft.com/office/drawing/2016/5/9/chartex" xmlns:cx4="http://schemas.microsoft.com/office/drawing/2016/5/10/chartex" xmlns:cx5="http://schemas.microsoft.com/office/drawing/2016/5/11/chartex" xmlns:cx6="http://schemas.microsoft.com/office/drawing/2016/5/12/chartex" xmlns:cx7="http://schemas.microsoft.com/office/drawing/2016/5/13/chartex" xmlns:cx8="http://schemas.microsoft.com/office/drawing/2016/5/14/chartex" xmlns:mc="http://schemas.openxmlformats.org/markup-compatibility/2006" xmlns:aink="http://schemas.microsoft.com/office/drawing/2016/ink" xmlns:am3d="http://schemas.microsoft.com/office/drawing/2017/model3d" xmlns:o="urn:schemas-microsoft-com:office:office" xmlns:oel="http://schemas.microsoft.com/office/2019/extlst" xmlns:r="http://schemas.openxmlformats.org/officeDocument/2006/relationships" xmlns:m="http://schemas.openxmlformats.org/officeDocument/2006/math" xmlns:v="urn:schemas-microsoft-com:vml" xmlns:wp14="http://schemas.microsoft.com/office/word/2010/wordprocessingDrawing" xmlns:wp="http://schemas.openxmlformats.org/drawingml/2006/wordprocessingDrawing" xmlns:w10="urn:schemas-microsoft-com:office:word" xmlns:w="http://schemas.openxmlformats.org/wordprocessingml/2006/main" xmlns:w14="http://schemas.microsoft.com/office/word/2010/wordml" xmlns:w15="http://schemas.microsoft.com/office/word/2012/wordml" xmlns:w16cex="http://schemas.microsoft.com/office/word/2018/wordml/cex" xmlns:w16cid="http://schemas.microsoft.com/office/word/2016/wordml/cid" xmlns:w16="http://schemas.microsoft.com/office/word/2018/wordml" xmlns:w16sdtdh="http://schemas.microsoft.com/office/word/2020/wordml/sdtdatahash" xmlns:w16se="http://schemas.microsoft.com/office/word/2015/wordml/symex" xmlns:wpg="http://schemas.microsoft.com/office/word/2010/wordprocessingGroup" xmlns:wpi="http://schemas.microsoft.com/office/word/2010/wordprocessingInk" xmlns:wne="http://schemas.microsoft.com/office/word/2006/wordml" xmlns:wps="http://schemas.microsoft.com/office/word/2010/wordprocessingShape" mc:Ignorable="w14 w15 w16se w16cid w16 w16cex w16sdtdh wp14">
   <w:footnote w:type="separator" w:id="-1">
     <w:p>
       <w:pPr>
@@ -14495,7 +14732,7 @@
 </file>
 
 <file path=word/header1.xml><?xml version="1.0" encoding="utf-8"?>
-<w:hdr xmlns:wpc="http://schemas.microsoft.com/office/word/2010/wordprocessingCanvas" xmlns:cx="http://schemas.microsoft.com/office/drawing/2014/chartex" xmlns:cx1="http://schemas.microsoft.com/office/drawing/2015/9/8/chartex" xmlns:cx2="http://schemas.microsoft.com/office/drawing/2015/10/21/chartex" xmlns:cx3="http://schemas.microsoft.com/office/drawing/2016/5/9/chartex" xmlns:cx4="http://schemas.microsoft.com/office/drawing/2016/5/10/chartex" xmlns:cx5="http://schemas.microsoft.com/office/drawing/2016/5/11/chartex" xmlns:cx6="http://schemas.microsoft.com/office/drawing/2016/5/12/chartex" xmlns:cx7="http://schemas.microsoft.com/office/drawing/2016/5/13/chartex" xmlns:cx8="http://schemas.microsoft.com/office/drawing/2016/5/14/chartex" xmlns:mc="http://schemas.openxmlformats.org/markup-compatibility/2006" xmlns:aink="http://schemas.microsoft.com/office/drawing/2016/ink" xmlns:am3d="http://schemas.microsoft.com/office/drawing/2017/model3d" xmlns:o="urn:schemas-microsoft-com:office:office" xmlns:r="http://schemas.openxmlformats.org/officeDocument/2006/relationships" xmlns:m="http://schemas.openxmlformats.org/officeDocument/2006/math" xmlns:v="urn:schemas-microsoft-com:vml" xmlns:wp14="http://schemas.microsoft.com/office/word/2010/wordprocessingDrawing" xmlns:wp="http://schemas.openxmlformats.org/drawingml/2006/wordprocessingDrawing" xmlns:w10="urn:schemas-microsoft-com:office:word" xmlns:w="http://schemas.openxmlformats.org/wordprocessingml/2006/main" xmlns:w14="http://schemas.microsoft.com/office/word/2010/wordml" xmlns:w15="http://schemas.microsoft.com/office/word/2012/wordml" xmlns:w16cex="http://schemas.microsoft.com/office/word/2018/wordml/cex" xmlns:w16cid="http://schemas.microsoft.com/office/word/2016/wordml/cid" xmlns:w16="http://schemas.microsoft.com/office/word/2018/wordml" xmlns:w16sdtdh="http://schemas.microsoft.com/office/word/2020/wordml/sdtdatahash" xmlns:w16se="http://schemas.microsoft.com/office/word/2015/wordml/symex" xmlns:wpg="http://schemas.microsoft.com/office/word/2010/wordprocessingGroup" xmlns:wpi="http://schemas.microsoft.com/office/word/2010/wordprocessingInk" xmlns:wne="http://schemas.microsoft.com/office/word/2006/wordml" xmlns:wps="http://schemas.microsoft.com/office/word/2010/wordprocessingShape" mc:Ignorable="w14 w15 w16se w16cid w16 w16cex w16sdtdh wp14">
+<w:hdr xmlns:wpc="http://schemas.microsoft.com/office/word/2010/wordprocessingCanvas" xmlns:cx="http://schemas.microsoft.com/office/drawing/2014/chartex" xmlns:cx1="http://schemas.microsoft.com/office/drawing/2015/9/8/chartex" xmlns:cx2="http://schemas.microsoft.com/office/drawing/2015/10/21/chartex" xmlns:cx3="http://schemas.microsoft.com/office/drawing/2016/5/9/chartex" xmlns:cx4="http://schemas.microsoft.com/office/drawing/2016/5/10/chartex" xmlns:cx5="http://schemas.microsoft.com/office/drawing/2016/5/11/chartex" xmlns:cx6="http://schemas.microsoft.com/office/drawing/2016/5/12/chartex" xmlns:cx7="http://schemas.microsoft.com/office/drawing/2016/5/13/chartex" xmlns:cx8="http://schemas.microsoft.com/office/drawing/2016/5/14/chartex" xmlns:mc="http://schemas.openxmlformats.org/markup-compatibility/2006" xmlns:aink="http://schemas.microsoft.com/office/drawing/2016/ink" xmlns:am3d="http://schemas.microsoft.com/office/drawing/2017/model3d" xmlns:o="urn:schemas-microsoft-com:office:office" xmlns:oel="http://schemas.microsoft.com/office/2019/extlst" xmlns:r="http://schemas.openxmlformats.org/officeDocument/2006/relationships" xmlns:m="http://schemas.openxmlformats.org/officeDocument/2006/math" xmlns:v="urn:schemas-microsoft-com:vml" xmlns:wp14="http://schemas.microsoft.com/office/word/2010/wordprocessingDrawing" xmlns:wp="http://schemas.openxmlformats.org/drawingml/2006/wordprocessingDrawing" xmlns:w10="urn:schemas-microsoft-com:office:word" xmlns:w="http://schemas.openxmlformats.org/wordprocessingml/2006/main" xmlns:w14="http://schemas.microsoft.com/office/word/2010/wordml" xmlns:w15="http://schemas.microsoft.com/office/word/2012/wordml" xmlns:w16cex="http://schemas.microsoft.com/office/word/2018/wordml/cex" xmlns:w16cid="http://schemas.microsoft.com/office/word/2016/wordml/cid" xmlns:w16="http://schemas.microsoft.com/office/word/2018/wordml" xmlns:w16sdtdh="http://schemas.microsoft.com/office/word/2020/wordml/sdtdatahash" xmlns:w16se="http://schemas.microsoft.com/office/word/2015/wordml/symex" xmlns:wpg="http://schemas.microsoft.com/office/word/2010/wordprocessingGroup" xmlns:wpi="http://schemas.microsoft.com/office/word/2010/wordprocessingInk" xmlns:wne="http://schemas.microsoft.com/office/word/2006/wordml" xmlns:wps="http://schemas.microsoft.com/office/word/2010/wordprocessingShape" mc:Ignorable="w14 w15 w16se w16cid w16 w16cex w16sdtdh wp14">
   <w:p>
     <w:pPr>
       <w:pStyle w:val="Header"/>

</xml_diff>

<commit_message>
TS 2.6 Pada paata Tamil and Sanskrit - 01/11/2022
</commit_message>
<xml_diff>
--- a/TS-Padam/TS-2.6/TS 2.6 Tamil Pada Paatam Corrections.docx
+++ b/TS-Padam/TS-2.6/TS 2.6 Tamil Pada Paatam Corrections.docx
@@ -2,18 +2,6 @@
 <file path=word/document.xml><?xml version="1.0" encoding="utf-8"?>
 <w:document xmlns:wpc="http://schemas.microsoft.com/office/word/2010/wordprocessingCanvas" xmlns:cx="http://schemas.microsoft.com/office/drawing/2014/chartex" xmlns:cx1="http://schemas.microsoft.com/office/drawing/2015/9/8/chartex" xmlns:cx2="http://schemas.microsoft.com/office/drawing/2015/10/21/chartex" xmlns:cx3="http://schemas.microsoft.com/office/drawing/2016/5/9/chartex" xmlns:cx4="http://schemas.microsoft.com/office/drawing/2016/5/10/chartex" xmlns:cx5="http://schemas.microsoft.com/office/drawing/2016/5/11/chartex" xmlns:cx6="http://schemas.microsoft.com/office/drawing/2016/5/12/chartex" xmlns:cx7="http://schemas.microsoft.com/office/drawing/2016/5/13/chartex" xmlns:cx8="http://schemas.microsoft.com/office/drawing/2016/5/14/chartex" xmlns:mc="http://schemas.openxmlformats.org/markup-compatibility/2006" xmlns:aink="http://schemas.microsoft.com/office/drawing/2016/ink" xmlns:am3d="http://schemas.microsoft.com/office/drawing/2017/model3d" xmlns:o="urn:schemas-microsoft-com:office:office" xmlns:oel="http://schemas.microsoft.com/office/2019/extlst" xmlns:r="http://schemas.openxmlformats.org/officeDocument/2006/relationships" xmlns:m="http://schemas.openxmlformats.org/officeDocument/2006/math" xmlns:v="urn:schemas-microsoft-com:vml" xmlns:wp14="http://schemas.microsoft.com/office/word/2010/wordprocessingDrawing" xmlns:wp="http://schemas.openxmlformats.org/drawingml/2006/wordprocessingDrawing" xmlns:w10="urn:schemas-microsoft-com:office:word" xmlns:w="http://schemas.openxmlformats.org/wordprocessingml/2006/main" xmlns:w14="http://schemas.microsoft.com/office/word/2010/wordml" xmlns:w15="http://schemas.microsoft.com/office/word/2012/wordml" xmlns:w16cex="http://schemas.microsoft.com/office/word/2018/wordml/cex" xmlns:w16cid="http://schemas.microsoft.com/office/word/2016/wordml/cid" xmlns:w16="http://schemas.microsoft.com/office/word/2018/wordml" xmlns:w16sdtdh="http://schemas.microsoft.com/office/word/2020/wordml/sdtdatahash" xmlns:w16se="http://schemas.microsoft.com/office/word/2015/wordml/symex" xmlns:wpg="http://schemas.microsoft.com/office/word/2010/wordprocessingGroup" xmlns:wpi="http://schemas.microsoft.com/office/word/2010/wordprocessingInk" xmlns:wne="http://schemas.microsoft.com/office/word/2006/wordml" xmlns:wps="http://schemas.microsoft.com/office/word/2010/wordprocessingShape" mc:Ignorable="w14 w15 w16se w16cid w16 w16cex w16sdtdh wp14">
   <w:body>
-    <w:p>
-      <w:pPr>
-        <w:jc w:val="center"/>
-        <w:rPr>
-          <w:b/>
-          <w:bCs/>
-          <w:sz w:val="32"/>
-          <w:szCs w:val="32"/>
-          <w:u w:val="single"/>
-        </w:rPr>
-      </w:pPr>
-    </w:p>
     <w:p>
       <w:pPr>
         <w:jc w:val="center"/>
@@ -844,7 +832,6 @@
                 <w:rFonts w:eastAsia="Times New Roman" w:cs="Arial"/>
                 <w:b/>
                 <w:bCs/>
-                <w:color w:val="FF0000"/>
                 <w:sz w:val="28"/>
                 <w:szCs w:val="28"/>
                 <w:lang w:eastAsia="en-IN" w:bidi="ml-IN"/>
@@ -855,7 +842,6 @@
                 <w:rFonts w:eastAsia="Times New Roman" w:cs="Arial"/>
                 <w:b/>
                 <w:bCs/>
-                <w:color w:val="FF0000"/>
                 <w:sz w:val="28"/>
                 <w:szCs w:val="28"/>
                 <w:lang w:eastAsia="en-IN" w:bidi="ml-IN"/>
@@ -876,7 +862,6 @@
                 <w:rFonts w:eastAsia="Times New Roman" w:cs="Arial"/>
                 <w:b/>
                 <w:bCs/>
-                <w:color w:val="FF0000"/>
                 <w:sz w:val="28"/>
                 <w:szCs w:val="28"/>
                 <w:lang w:eastAsia="en-IN" w:bidi="ml-IN"/>
@@ -887,7 +872,6 @@
                 <w:rFonts w:eastAsia="Times New Roman" w:cs="Arial"/>
                 <w:b/>
                 <w:bCs/>
-                <w:color w:val="FF0000"/>
                 <w:sz w:val="28"/>
                 <w:szCs w:val="28"/>
                 <w:lang w:eastAsia="en-IN" w:bidi="ml-IN"/>
@@ -918,7 +902,6 @@
                 <w:rFonts w:eastAsia="Times New Roman" w:cs="Arial"/>
                 <w:b/>
                 <w:bCs/>
-                <w:color w:val="FF0000"/>
                 <w:sz w:val="28"/>
                 <w:szCs w:val="28"/>
                 <w:lang w:eastAsia="en-IN" w:bidi="ml-IN"/>
@@ -953,52 +936,174 @@
             </w:pPr>
             <w:r>
               <w:rPr>
-                <w:rFonts w:ascii="BRH Devanagari Extra" w:hAnsi="BRH Devanagari Extra" w:cs="BRH Devanagari Extra"/>
-                <w:sz w:val="40"/>
-                <w:szCs w:val="40"/>
+                <w:rFonts w:ascii="Latha" w:hAnsi="Latha" w:cs="Latha"/>
+                <w:sz w:val="28"/>
+                <w:szCs w:val="28"/>
                 <w:highlight w:val="yellow"/>
-              </w:rPr>
-              <w:t>oÉ</w:t>
-            </w:r>
-            <w:r>
-              <w:rPr>
-                <w:rFonts w:ascii="BRH Devanagari Extra" w:hAnsi="BRH Devanagari Extra" w:cs="BRH Devanagari Extra"/>
-                <w:sz w:val="40"/>
-                <w:szCs w:val="40"/>
-              </w:rPr>
-              <w:t>×</w:t>
-            </w:r>
-            <w:r>
-              <w:rPr>
-                <w:rFonts w:ascii="BRH Malayalam Extra" w:hAnsi="BRH Malayalam Extra" w:cs="BRH Devanagari Extra"/>
-                <w:sz w:val="32"/>
-                <w:szCs w:val="40"/>
-              </w:rPr>
-              <w:t>–</w:t>
-            </w:r>
-            <w:r>
-              <w:rPr>
-                <w:rFonts w:ascii="BRH Devanagari Extra" w:hAnsi="BRH Devanagari Extra" w:cs="BRH Devanagari Extra"/>
-                <w:sz w:val="40"/>
-                <w:szCs w:val="40"/>
-              </w:rPr>
-              <w:t>WûxmÉiÉþrÉå ÍkÉërÉxuÉ</w:t>
-            </w:r>
-            <w:r>
-              <w:rPr>
-                <w:rFonts w:ascii="BRH Malayalam Extra" w:hAnsi="BRH Malayalam Extra" w:cs="BRH Devanagari Extra"/>
-                <w:sz w:val="32"/>
-                <w:szCs w:val="40"/>
-              </w:rPr>
-              <w:t>–</w:t>
-            </w:r>
-            <w:r>
-              <w:rPr>
-                <w:rFonts w:ascii="BRH Devanagari Extra" w:hAnsi="BRH Devanagari Extra" w:cs="BRH Devanagari Extra"/>
-                <w:sz w:val="40"/>
-                <w:szCs w:val="40"/>
-              </w:rPr>
-              <w:t xml:space="preserve"> ÌuÉµÉåÿprÉÉå</w:t>
+                <w:cs/>
+                <w:lang w:bidi="ta-IN"/>
+              </w:rPr>
+              <w:t>ப்</w:t>
+            </w:r>
+            <w:r>
+              <w:rPr>
+                <w:rFonts w:ascii="Latha" w:hAnsi="Latha" w:cs="Latha"/>
+                <w:b/>
+                <w:bCs/>
+                <w:position w:val="-12"/>
+                <w:sz w:val="28"/>
+                <w:szCs w:val="28"/>
+                <w:highlight w:val="yellow"/>
+                <w:cs/>
+                <w:lang w:bidi="ta-IN"/>
+              </w:rPr>
+              <w:t>3</w:t>
+            </w:r>
+            <w:r>
+              <w:rPr>
+                <w:rFonts w:ascii="Latha" w:hAnsi="Latha" w:cs="Latha"/>
+                <w:b/>
+                <w:bCs/>
+                <w:i/>
+                <w:iCs/>
+                <w:sz w:val="28"/>
+                <w:szCs w:val="28"/>
+                <w:highlight w:val="yellow"/>
+                <w:cs/>
+                <w:lang w:bidi="ta-IN"/>
+              </w:rPr>
+              <w:t>ரு</w:t>
+            </w:r>
+            <w:r>
+              <w:rPr>
+                <w:rFonts w:ascii="BRH Tamil Tab Extra" w:hAnsi="BRH Tamil Tab Extra" w:cs="Latha"/>
+                <w:b/>
+                <w:sz w:val="36"/>
+                <w:szCs w:val="28"/>
+                <w:highlight w:val="yellow"/>
+              </w:rPr>
+              <w:t>…</w:t>
+            </w:r>
+            <w:r>
+              <w:rPr>
+                <w:rFonts w:ascii="Latha" w:hAnsi="Latha" w:cs="Latha"/>
+                <w:sz w:val="28"/>
+                <w:szCs w:val="28"/>
+                <w:cs/>
+                <w:lang w:bidi="ta-IN"/>
+              </w:rPr>
+              <w:t>ஹஸ்பத</w:t>
+            </w:r>
+            <w:r>
+              <w:rPr>
+                <w:rFonts w:ascii="BRH Tamil Tab Extra" w:hAnsi="BRH Tamil Tab Extra" w:cs="Latha"/>
+                <w:b/>
+                <w:sz w:val="36"/>
+                <w:szCs w:val="28"/>
+              </w:rPr>
+              <w:t>†</w:t>
+            </w:r>
+            <w:r>
+              <w:rPr>
+                <w:rFonts w:ascii="Latha" w:hAnsi="Latha" w:cs="Latha"/>
+                <w:sz w:val="28"/>
+                <w:szCs w:val="28"/>
+                <w:cs/>
+                <w:lang w:bidi="ta-IN"/>
+              </w:rPr>
+              <w:t>யே த்</w:t>
+            </w:r>
+            <w:r>
+              <w:rPr>
+                <w:rFonts w:ascii="Latha" w:hAnsi="Latha" w:cs="Latha"/>
+                <w:b/>
+                <w:bCs/>
+                <w:position w:val="-12"/>
+                <w:sz w:val="28"/>
+                <w:szCs w:val="28"/>
+                <w:cs/>
+                <w:lang w:bidi="ta-IN"/>
+              </w:rPr>
+              <w:t>4</w:t>
+            </w:r>
+            <w:r>
+              <w:rPr>
+                <w:rFonts w:ascii="Latha" w:hAnsi="Latha" w:cs="Latha"/>
+                <w:sz w:val="28"/>
+                <w:szCs w:val="28"/>
+                <w:cs/>
+                <w:lang w:bidi="ta-IN"/>
+              </w:rPr>
+              <w:t>ரியஸ்வ</w:t>
+            </w:r>
+            <w:r>
+              <w:rPr>
+                <w:rFonts w:ascii="BRH Tamil Tab Extra" w:hAnsi="BRH Tamil Tab Extra" w:cs="Latha"/>
+                <w:b/>
+                <w:sz w:val="36"/>
+                <w:szCs w:val="28"/>
+              </w:rPr>
+              <w:t>…</w:t>
+            </w:r>
+            <w:r>
+              <w:rPr>
+                <w:rFonts w:ascii="Latha" w:hAnsi="Latha" w:cs="Latha"/>
+                <w:sz w:val="28"/>
+                <w:szCs w:val="28"/>
+              </w:rPr>
+              <w:t xml:space="preserve"> </w:t>
+            </w:r>
+            <w:r>
+              <w:rPr>
+                <w:rFonts w:ascii="Latha" w:hAnsi="Latha" w:cs="Latha"/>
+                <w:sz w:val="28"/>
+                <w:szCs w:val="28"/>
+                <w:cs/>
+                <w:lang w:bidi="ta-IN"/>
+              </w:rPr>
+              <w:t>விஶ்வே</w:t>
+            </w:r>
+            <w:r>
+              <w:rPr>
+                <w:rFonts w:ascii="BRH Tamil Tab Extra" w:hAnsi="BRH Tamil Tab Extra" w:cs="Latha"/>
+                <w:b/>
+                <w:sz w:val="36"/>
+                <w:szCs w:val="28"/>
+              </w:rPr>
+              <w:t>‡</w:t>
+            </w:r>
+            <w:r>
+              <w:rPr>
+                <w:rFonts w:ascii="Latha" w:hAnsi="Latha" w:cs="Latha"/>
+                <w:sz w:val="28"/>
+                <w:szCs w:val="28"/>
+                <w:cs/>
+                <w:lang w:bidi="ta-IN"/>
+              </w:rPr>
+              <w:t>ப்</w:t>
+            </w:r>
+            <w:r>
+              <w:rPr>
+                <w:rFonts w:ascii="Latha" w:hAnsi="Latha" w:cs="Latha"/>
+                <w:b/>
+                <w:bCs/>
+                <w:position w:val="-12"/>
+                <w:sz w:val="28"/>
+                <w:szCs w:val="28"/>
+                <w:cs/>
+                <w:lang w:bidi="ta-IN"/>
+              </w:rPr>
+              <w:t>4</w:t>
+            </w:r>
+            <w:r>
+              <w:rPr>
+                <w:rFonts w:ascii="Latha" w:hAnsi="Latha" w:cs="Latha"/>
+                <w:sz w:val="28"/>
+                <w:szCs w:val="28"/>
+                <w:cs/>
+                <w:lang w:bidi="ta-IN"/>
+              </w:rPr>
+              <w:t>யோ</w:t>
             </w:r>
           </w:p>
         </w:tc>
@@ -1028,53 +1133,193 @@
             </w:pPr>
             <w:r>
               <w:rPr>
-                <w:rFonts w:ascii="BRH Devanagari Extra" w:hAnsi="BRH Devanagari Extra" w:cs="BRH Devanagari Extra"/>
-                <w:sz w:val="40"/>
-                <w:szCs w:val="40"/>
-              </w:rPr>
-              <w:t>oÉ×</w:t>
-            </w:r>
-            <w:r>
-              <w:rPr>
-                <w:rFonts w:ascii="BRH Devanagari Extra" w:hAnsi="BRH Devanagari Extra" w:cs="BRH Devanagari Extra"/>
-                <w:sz w:val="40"/>
-                <w:szCs w:val="40"/>
+                <w:rFonts w:ascii="Latha" w:hAnsi="Latha" w:cs="Latha"/>
+                <w:sz w:val="28"/>
+                <w:szCs w:val="28"/>
+                <w:cs/>
+                <w:lang w:bidi="ta-IN"/>
+              </w:rPr>
+              <w:t>ப்</w:t>
+            </w:r>
+            <w:r>
+              <w:rPr>
+                <w:rFonts w:ascii="Latha" w:hAnsi="Latha" w:cs="Latha"/>
+                <w:b/>
+                <w:bCs/>
+                <w:position w:val="-12"/>
+                <w:sz w:val="28"/>
+                <w:szCs w:val="28"/>
+                <w:cs/>
+                <w:lang w:bidi="ta-IN"/>
+              </w:rPr>
+              <w:t>3</w:t>
+            </w:r>
+            <w:r>
+              <w:rPr>
+                <w:rFonts w:ascii="Latha" w:hAnsi="Latha" w:cs="Latha"/>
+                <w:b/>
+                <w:bCs/>
+                <w:i/>
+                <w:iCs/>
+                <w:sz w:val="28"/>
+                <w:szCs w:val="28"/>
+                <w:cs/>
+                <w:lang w:bidi="ta-IN"/>
+              </w:rPr>
+              <w:t>ரு</w:t>
+            </w:r>
+            <w:r>
+              <w:rPr>
+                <w:rFonts w:ascii="Latha" w:hAnsi="Latha" w:cs="Latha"/>
+                <w:sz w:val="28"/>
+                <w:szCs w:val="28"/>
                 <w:highlight w:val="green"/>
-              </w:rPr>
-              <w:t>W</w:t>
-            </w:r>
-            <w:r>
-              <w:rPr>
-                <w:rFonts w:ascii="BRH Malayalam Extra" w:hAnsi="BRH Malayalam Extra" w:cs="BRH Devanagari Extra"/>
-                <w:sz w:val="32"/>
-                <w:szCs w:val="40"/>
+                <w:cs/>
+                <w:lang w:bidi="ta-IN"/>
+              </w:rPr>
+              <w:t>ஹ</w:t>
+            </w:r>
+            <w:r>
+              <w:rPr>
+                <w:rFonts w:ascii="BRH Tamil Tab Extra" w:hAnsi="BRH Tamil Tab Extra" w:cs="Latha"/>
+                <w:b/>
+                <w:sz w:val="36"/>
+                <w:szCs w:val="28"/>
                 <w:highlight w:val="green"/>
               </w:rPr>
-              <w:t>–</w:t>
-            </w:r>
-            <w:r>
-              <w:rPr>
-                <w:rFonts w:ascii="BRH Devanagari Extra" w:hAnsi="BRH Devanagari Extra" w:cs="BRH Devanagari Extra"/>
-                <w:sz w:val="40"/>
-                <w:szCs w:val="40"/>
-              </w:rPr>
-              <w:t>ûxmÉiÉþrÉå ÍkÉërÉxuÉ</w:t>
-            </w:r>
-            <w:r>
-              <w:rPr>
-                <w:rFonts w:ascii="BRH Malayalam Extra" w:hAnsi="BRH Malayalam Extra" w:cs="BRH Devanagari Extra"/>
-                <w:sz w:val="32"/>
-                <w:szCs w:val="40"/>
-              </w:rPr>
-              <w:t>–</w:t>
-            </w:r>
-            <w:r>
-              <w:rPr>
-                <w:rFonts w:ascii="BRH Devanagari Extra" w:hAnsi="BRH Devanagari Extra" w:cs="BRH Devanagari Extra"/>
-                <w:sz w:val="40"/>
-                <w:szCs w:val="40"/>
-              </w:rPr>
-              <w:t xml:space="preserve"> ÌuÉµÉåÿprÉÉå</w:t>
+              <w:t>…</w:t>
+            </w:r>
+            <w:r>
+              <w:rPr>
+                <w:rFonts w:ascii="Latha" w:hAnsi="Latha" w:cs="Latha"/>
+                <w:sz w:val="28"/>
+                <w:szCs w:val="28"/>
+                <w:highlight w:val="green"/>
+                <w:cs/>
+                <w:lang w:bidi="ta-IN"/>
+              </w:rPr>
+              <w:t>ஸ்</w:t>
+            </w:r>
+            <w:r>
+              <w:rPr>
+                <w:rFonts w:ascii="Latha" w:hAnsi="Latha" w:cs="Latha"/>
+                <w:sz w:val="28"/>
+                <w:szCs w:val="28"/>
+                <w:cs/>
+                <w:lang w:bidi="ta-IN"/>
+              </w:rPr>
+              <w:t>பத</w:t>
+            </w:r>
+            <w:r>
+              <w:rPr>
+                <w:rFonts w:ascii="BRH Tamil Tab Extra" w:hAnsi="BRH Tamil Tab Extra" w:cs="Latha"/>
+                <w:b/>
+                <w:sz w:val="36"/>
+                <w:szCs w:val="28"/>
+              </w:rPr>
+              <w:t>†</w:t>
+            </w:r>
+            <w:r>
+              <w:rPr>
+                <w:rFonts w:ascii="Latha" w:hAnsi="Latha" w:cs="Latha"/>
+                <w:sz w:val="28"/>
+                <w:szCs w:val="28"/>
+                <w:cs/>
+                <w:lang w:bidi="ta-IN"/>
+              </w:rPr>
+              <w:t>யே த்</w:t>
+            </w:r>
+            <w:r>
+              <w:rPr>
+                <w:rFonts w:ascii="Latha" w:hAnsi="Latha" w:cs="Latha"/>
+                <w:b/>
+                <w:bCs/>
+                <w:position w:val="-12"/>
+                <w:sz w:val="28"/>
+                <w:szCs w:val="28"/>
+                <w:cs/>
+                <w:lang w:bidi="ta-IN"/>
+              </w:rPr>
+              <w:t>4</w:t>
+            </w:r>
+            <w:r>
+              <w:rPr>
+                <w:rFonts w:ascii="Latha" w:hAnsi="Latha" w:cs="Latha"/>
+                <w:sz w:val="28"/>
+                <w:szCs w:val="28"/>
+                <w:cs/>
+                <w:lang w:bidi="ta-IN"/>
+              </w:rPr>
+              <w:t>ரியஸ்வ</w:t>
+            </w:r>
+            <w:r>
+              <w:rPr>
+                <w:rFonts w:ascii="BRH Tamil Tab Extra" w:hAnsi="BRH Tamil Tab Extra" w:cs="Latha"/>
+                <w:b/>
+                <w:sz w:val="36"/>
+                <w:szCs w:val="28"/>
+              </w:rPr>
+              <w:t>…</w:t>
+            </w:r>
+            <w:r>
+              <w:rPr>
+                <w:rFonts w:ascii="Latha" w:hAnsi="Latha" w:cs="Latha"/>
+                <w:sz w:val="28"/>
+                <w:szCs w:val="28"/>
+              </w:rPr>
+              <w:t xml:space="preserve"> </w:t>
+            </w:r>
+            <w:r>
+              <w:rPr>
+                <w:rFonts w:ascii="Latha" w:hAnsi="Latha" w:cs="Latha"/>
+                <w:sz w:val="28"/>
+                <w:szCs w:val="28"/>
+                <w:cs/>
+                <w:lang w:bidi="ta-IN"/>
+              </w:rPr>
+              <w:t>விஶ்வே</w:t>
+            </w:r>
+            <w:r>
+              <w:rPr>
+                <w:rFonts w:ascii="BRH Tamil Tab Extra" w:hAnsi="BRH Tamil Tab Extra" w:cs="Latha"/>
+                <w:b/>
+                <w:sz w:val="36"/>
+                <w:szCs w:val="28"/>
+              </w:rPr>
+              <w:t>‡</w:t>
+            </w:r>
+            <w:r>
+              <w:rPr>
+                <w:rFonts w:ascii="Latha" w:hAnsi="Latha" w:cs="Latha"/>
+                <w:sz w:val="28"/>
+                <w:szCs w:val="28"/>
+                <w:cs/>
+                <w:lang w:bidi="ta-IN"/>
+              </w:rPr>
+              <w:t>ப்</w:t>
+            </w:r>
+            <w:r>
+              <w:rPr>
+                <w:rFonts w:ascii="Latha" w:hAnsi="Latha" w:cs="Latha"/>
+                <w:b/>
+                <w:bCs/>
+                <w:position w:val="-12"/>
+                <w:sz w:val="28"/>
+                <w:szCs w:val="28"/>
+                <w:cs/>
+                <w:lang w:bidi="ta-IN"/>
+              </w:rPr>
+              <w:t>4</w:t>
+            </w:r>
+            <w:r>
+              <w:rPr>
+                <w:rFonts w:ascii="Latha" w:hAnsi="Latha" w:cs="Latha"/>
+                <w:sz w:val="28"/>
+                <w:szCs w:val="28"/>
+                <w:cs/>
+                <w:lang w:bidi="ta-IN"/>
+              </w:rPr>
+              <w:t>யோ</w:t>
             </w:r>
           </w:p>
         </w:tc>
@@ -2214,7 +2459,22 @@
     </w:tbl>
     <w:p>
       <w:pPr>
+        <w:pBdr>
+          <w:bottom w:val="double" w:sz="6" w:space="1" w:color="auto"/>
+        </w:pBdr>
         <w:jc w:val="center"/>
+        <w:rPr>
+          <w:b/>
+          <w:bCs/>
+          <w:sz w:val="32"/>
+          <w:szCs w:val="32"/>
+          <w:u w:val="single"/>
+        </w:rPr>
+      </w:pPr>
+    </w:p>
+    <w:p>
+      <w:pPr>
+        <w:spacing w:before="0" w:line="240" w:lineRule="auto"/>
         <w:rPr>
           <w:b/>
           <w:bCs/>
@@ -2231,56 +2491,8 @@
           <w:szCs w:val="32"/>
           <w:u w:val="single"/>
         </w:rPr>
-        <w:t>==================</w:t>
+        <w:br w:type="page"/>
       </w:r>
-    </w:p>
-    <w:p>
-      <w:pPr>
-        <w:jc w:val="center"/>
-        <w:rPr>
-          <w:b/>
-          <w:bCs/>
-          <w:sz w:val="32"/>
-          <w:szCs w:val="32"/>
-          <w:u w:val="single"/>
-        </w:rPr>
-      </w:pPr>
-    </w:p>
-    <w:p>
-      <w:pPr>
-        <w:jc w:val="center"/>
-        <w:rPr>
-          <w:b/>
-          <w:bCs/>
-          <w:sz w:val="32"/>
-          <w:szCs w:val="32"/>
-          <w:u w:val="single"/>
-        </w:rPr>
-      </w:pPr>
-    </w:p>
-    <w:p>
-      <w:pPr>
-        <w:jc w:val="center"/>
-        <w:rPr>
-          <w:b/>
-          <w:bCs/>
-          <w:sz w:val="32"/>
-          <w:szCs w:val="32"/>
-          <w:u w:val="single"/>
-        </w:rPr>
-      </w:pPr>
-    </w:p>
-    <w:p>
-      <w:pPr>
-        <w:jc w:val="center"/>
-        <w:rPr>
-          <w:b/>
-          <w:bCs/>
-          <w:sz w:val="32"/>
-          <w:szCs w:val="32"/>
-          <w:u w:val="single"/>
-        </w:rPr>
-      </w:pPr>
     </w:p>
     <w:p>
       <w:pPr>
@@ -2301,6 +2513,7 @@
           <w:szCs w:val="32"/>
           <w:u w:val="single"/>
         </w:rPr>
+        <w:lastRenderedPageBreak/>
         <w:t>TS Pada Paatam – TS 2.6 Tamil co</w:t>
       </w:r>
       <w:r>
@@ -14331,9 +14544,12 @@
     </w:tbl>
     <w:p/>
     <w:sectPr>
-      <w:headerReference w:type="default" r:id="rId7"/>
-      <w:footerReference w:type="even" r:id="rId8"/>
-      <w:footerReference w:type="default" r:id="rId9"/>
+      <w:headerReference w:type="even" r:id="rId7"/>
+      <w:headerReference w:type="default" r:id="rId8"/>
+      <w:footerReference w:type="even" r:id="rId9"/>
+      <w:footerReference w:type="default" r:id="rId10"/>
+      <w:headerReference w:type="first" r:id="rId11"/>
+      <w:footerReference w:type="first" r:id="rId12"/>
       <w:pgSz w:w="15840" w:h="12240" w:orient="landscape"/>
       <w:pgMar w:top="1440" w:right="1440" w:bottom="1440" w:left="1440" w:header="576" w:footer="576" w:gutter="0"/>
       <w:cols w:space="720"/>
@@ -14518,6 +14734,7 @@
       <w:pBdr>
         <w:top w:val="single" w:sz="4" w:space="1" w:color="auto"/>
       </w:pBdr>
+      <w:jc w:val="right"/>
       <w:rPr>
         <w:b/>
         <w:bCs/>
@@ -14706,6 +14923,16 @@
 </w:ftr>
 </file>
 
+<file path=word/footer3.xml><?xml version="1.0" encoding="utf-8"?>
+<w:ftr xmlns:wpc="http://schemas.microsoft.com/office/word/2010/wordprocessingCanvas" xmlns:cx="http://schemas.microsoft.com/office/drawing/2014/chartex" xmlns:cx1="http://schemas.microsoft.com/office/drawing/2015/9/8/chartex" xmlns:cx2="http://schemas.microsoft.com/office/drawing/2015/10/21/chartex" xmlns:cx3="http://schemas.microsoft.com/office/drawing/2016/5/9/chartex" xmlns:cx4="http://schemas.microsoft.com/office/drawing/2016/5/10/chartex" xmlns:cx5="http://schemas.microsoft.com/office/drawing/2016/5/11/chartex" xmlns:cx6="http://schemas.microsoft.com/office/drawing/2016/5/12/chartex" xmlns:cx7="http://schemas.microsoft.com/office/drawing/2016/5/13/chartex" xmlns:cx8="http://schemas.microsoft.com/office/drawing/2016/5/14/chartex" xmlns:mc="http://schemas.openxmlformats.org/markup-compatibility/2006" xmlns:aink="http://schemas.microsoft.com/office/drawing/2016/ink" xmlns:am3d="http://schemas.microsoft.com/office/drawing/2017/model3d" xmlns:o="urn:schemas-microsoft-com:office:office" xmlns:oel="http://schemas.microsoft.com/office/2019/extlst" xmlns:r="http://schemas.openxmlformats.org/officeDocument/2006/relationships" xmlns:m="http://schemas.openxmlformats.org/officeDocument/2006/math" xmlns:v="urn:schemas-microsoft-com:vml" xmlns:wp14="http://schemas.microsoft.com/office/word/2010/wordprocessingDrawing" xmlns:wp="http://schemas.openxmlformats.org/drawingml/2006/wordprocessingDrawing" xmlns:w10="urn:schemas-microsoft-com:office:word" xmlns:w="http://schemas.openxmlformats.org/wordprocessingml/2006/main" xmlns:w14="http://schemas.microsoft.com/office/word/2010/wordml" xmlns:w15="http://schemas.microsoft.com/office/word/2012/wordml" xmlns:w16cex="http://schemas.microsoft.com/office/word/2018/wordml/cex" xmlns:w16cid="http://schemas.microsoft.com/office/word/2016/wordml/cid" xmlns:w16="http://schemas.microsoft.com/office/word/2018/wordml" xmlns:w16sdtdh="http://schemas.microsoft.com/office/word/2020/wordml/sdtdatahash" xmlns:w16se="http://schemas.microsoft.com/office/word/2015/wordml/symex" xmlns:wpg="http://schemas.microsoft.com/office/word/2010/wordprocessingGroup" xmlns:wpi="http://schemas.microsoft.com/office/word/2010/wordprocessingInk" xmlns:wne="http://schemas.microsoft.com/office/word/2006/wordml" xmlns:wps="http://schemas.microsoft.com/office/word/2010/wordprocessingShape" mc:Ignorable="w14 w15 w16se w16cid w16 w16cex w16sdtdh wp14">
+  <w:p>
+    <w:pPr>
+      <w:pStyle w:val="Footer"/>
+    </w:pPr>
+  </w:p>
+</w:ftr>
+</file>
+
 <file path=word/footnotes.xml><?xml version="1.0" encoding="utf-8"?>
 <w:footnotes xmlns:wpc="http://schemas.microsoft.com/office/word/2010/wordprocessingCanvas" xmlns:cx="http://schemas.microsoft.com/office/drawing/2014/chartex" xmlns:cx1="http://schemas.microsoft.com/office/drawing/2015/9/8/chartex" xmlns:cx2="http://schemas.microsoft.com/office/drawing/2015/10/21/chartex" xmlns:cx3="http://schemas.microsoft.com/office/drawing/2016/5/9/chartex" xmlns:cx4="http://schemas.microsoft.com/office/drawing/2016/5/10/chartex" xmlns:cx5="http://schemas.microsoft.com/office/drawing/2016/5/11/chartex" xmlns:cx6="http://schemas.microsoft.com/office/drawing/2016/5/12/chartex" xmlns:cx7="http://schemas.microsoft.com/office/drawing/2016/5/13/chartex" xmlns:cx8="http://schemas.microsoft.com/office/drawing/2016/5/14/chartex" xmlns:mc="http://schemas.openxmlformats.org/markup-compatibility/2006" xmlns:aink="http://schemas.microsoft.com/office/drawing/2016/ink" xmlns:am3d="http://schemas.microsoft.com/office/drawing/2017/model3d" xmlns:o="urn:schemas-microsoft-com:office:office" xmlns:oel="http://schemas.microsoft.com/office/2019/extlst" xmlns:r="http://schemas.openxmlformats.org/officeDocument/2006/relationships" xmlns:m="http://schemas.openxmlformats.org/officeDocument/2006/math" xmlns:v="urn:schemas-microsoft-com:vml" xmlns:wp14="http://schemas.microsoft.com/office/word/2010/wordprocessingDrawing" xmlns:wp="http://schemas.openxmlformats.org/drawingml/2006/wordprocessingDrawing" xmlns:w10="urn:schemas-microsoft-com:office:word" xmlns:w="http://schemas.openxmlformats.org/wordprocessingml/2006/main" xmlns:w14="http://schemas.microsoft.com/office/word/2010/wordml" xmlns:w15="http://schemas.microsoft.com/office/word/2012/wordml" xmlns:w16cex="http://schemas.microsoft.com/office/word/2018/wordml/cex" xmlns:w16cid="http://schemas.microsoft.com/office/word/2016/wordml/cid" xmlns:w16="http://schemas.microsoft.com/office/word/2018/wordml" xmlns:w16sdtdh="http://schemas.microsoft.com/office/word/2020/wordml/sdtdatahash" xmlns:w16se="http://schemas.microsoft.com/office/word/2015/wordml/symex" xmlns:wpg="http://schemas.microsoft.com/office/word/2010/wordprocessingGroup" xmlns:wpi="http://schemas.microsoft.com/office/word/2010/wordprocessingInk" xmlns:wne="http://schemas.microsoft.com/office/word/2006/wordml" xmlns:wps="http://schemas.microsoft.com/office/word/2010/wordprocessingShape" mc:Ignorable="w14 w15 w16se w16cid w16 w16cex w16sdtdh wp14">
   <w:footnote w:type="separator" w:id="-1">
@@ -14739,6 +14966,29 @@
       <w:pBdr>
         <w:bottom w:val="single" w:sz="4" w:space="1" w:color="auto"/>
       </w:pBdr>
+    </w:pPr>
+  </w:p>
+</w:hdr>
+</file>
+
+<file path=word/header2.xml><?xml version="1.0" encoding="utf-8"?>
+<w:hdr xmlns:wpc="http://schemas.microsoft.com/office/word/2010/wordprocessingCanvas" xmlns:cx="http://schemas.microsoft.com/office/drawing/2014/chartex" xmlns:cx1="http://schemas.microsoft.com/office/drawing/2015/9/8/chartex" xmlns:cx2="http://schemas.microsoft.com/office/drawing/2015/10/21/chartex" xmlns:cx3="http://schemas.microsoft.com/office/drawing/2016/5/9/chartex" xmlns:cx4="http://schemas.microsoft.com/office/drawing/2016/5/10/chartex" xmlns:cx5="http://schemas.microsoft.com/office/drawing/2016/5/11/chartex" xmlns:cx6="http://schemas.microsoft.com/office/drawing/2016/5/12/chartex" xmlns:cx7="http://schemas.microsoft.com/office/drawing/2016/5/13/chartex" xmlns:cx8="http://schemas.microsoft.com/office/drawing/2016/5/14/chartex" xmlns:mc="http://schemas.openxmlformats.org/markup-compatibility/2006" xmlns:aink="http://schemas.microsoft.com/office/drawing/2016/ink" xmlns:am3d="http://schemas.microsoft.com/office/drawing/2017/model3d" xmlns:o="urn:schemas-microsoft-com:office:office" xmlns:oel="http://schemas.microsoft.com/office/2019/extlst" xmlns:r="http://schemas.openxmlformats.org/officeDocument/2006/relationships" xmlns:m="http://schemas.openxmlformats.org/officeDocument/2006/math" xmlns:v="urn:schemas-microsoft-com:vml" xmlns:wp14="http://schemas.microsoft.com/office/word/2010/wordprocessingDrawing" xmlns:wp="http://schemas.openxmlformats.org/drawingml/2006/wordprocessingDrawing" xmlns:w10="urn:schemas-microsoft-com:office:word" xmlns:w="http://schemas.openxmlformats.org/wordprocessingml/2006/main" xmlns:w14="http://schemas.microsoft.com/office/word/2010/wordml" xmlns:w15="http://schemas.microsoft.com/office/word/2012/wordml" xmlns:w16cex="http://schemas.microsoft.com/office/word/2018/wordml/cex" xmlns:w16cid="http://schemas.microsoft.com/office/word/2016/wordml/cid" xmlns:w16="http://schemas.microsoft.com/office/word/2018/wordml" xmlns:w16sdtdh="http://schemas.microsoft.com/office/word/2020/wordml/sdtdatahash" xmlns:w16se="http://schemas.microsoft.com/office/word/2015/wordml/symex" xmlns:wpg="http://schemas.microsoft.com/office/word/2010/wordprocessingGroup" xmlns:wpi="http://schemas.microsoft.com/office/word/2010/wordprocessingInk" xmlns:wne="http://schemas.microsoft.com/office/word/2006/wordml" xmlns:wps="http://schemas.microsoft.com/office/word/2010/wordprocessingShape" mc:Ignorable="w14 w15 w16se w16cid w16 w16cex w16sdtdh wp14">
+  <w:p>
+    <w:pPr>
+      <w:pStyle w:val="Header"/>
+      <w:pBdr>
+        <w:bottom w:val="single" w:sz="4" w:space="1" w:color="auto"/>
+      </w:pBdr>
+    </w:pPr>
+  </w:p>
+</w:hdr>
+</file>
+
+<file path=word/header3.xml><?xml version="1.0" encoding="utf-8"?>
+<w:hdr xmlns:wpc="http://schemas.microsoft.com/office/word/2010/wordprocessingCanvas" xmlns:cx="http://schemas.microsoft.com/office/drawing/2014/chartex" xmlns:cx1="http://schemas.microsoft.com/office/drawing/2015/9/8/chartex" xmlns:cx2="http://schemas.microsoft.com/office/drawing/2015/10/21/chartex" xmlns:cx3="http://schemas.microsoft.com/office/drawing/2016/5/9/chartex" xmlns:cx4="http://schemas.microsoft.com/office/drawing/2016/5/10/chartex" xmlns:cx5="http://schemas.microsoft.com/office/drawing/2016/5/11/chartex" xmlns:cx6="http://schemas.microsoft.com/office/drawing/2016/5/12/chartex" xmlns:cx7="http://schemas.microsoft.com/office/drawing/2016/5/13/chartex" xmlns:cx8="http://schemas.microsoft.com/office/drawing/2016/5/14/chartex" xmlns:mc="http://schemas.openxmlformats.org/markup-compatibility/2006" xmlns:aink="http://schemas.microsoft.com/office/drawing/2016/ink" xmlns:am3d="http://schemas.microsoft.com/office/drawing/2017/model3d" xmlns:o="urn:schemas-microsoft-com:office:office" xmlns:oel="http://schemas.microsoft.com/office/2019/extlst" xmlns:r="http://schemas.openxmlformats.org/officeDocument/2006/relationships" xmlns:m="http://schemas.openxmlformats.org/officeDocument/2006/math" xmlns:v="urn:schemas-microsoft-com:vml" xmlns:wp14="http://schemas.microsoft.com/office/word/2010/wordprocessingDrawing" xmlns:wp="http://schemas.openxmlformats.org/drawingml/2006/wordprocessingDrawing" xmlns:w10="urn:schemas-microsoft-com:office:word" xmlns:w="http://schemas.openxmlformats.org/wordprocessingml/2006/main" xmlns:w14="http://schemas.microsoft.com/office/word/2010/wordml" xmlns:w15="http://schemas.microsoft.com/office/word/2012/wordml" xmlns:w16cex="http://schemas.microsoft.com/office/word/2018/wordml/cex" xmlns:w16cid="http://schemas.microsoft.com/office/word/2016/wordml/cid" xmlns:w16="http://schemas.microsoft.com/office/word/2018/wordml" xmlns:w16sdtdh="http://schemas.microsoft.com/office/word/2020/wordml/sdtdatahash" xmlns:w16se="http://schemas.microsoft.com/office/word/2015/wordml/symex" xmlns:wpg="http://schemas.microsoft.com/office/word/2010/wordprocessingGroup" xmlns:wpi="http://schemas.microsoft.com/office/word/2010/wordprocessingInk" xmlns:wne="http://schemas.microsoft.com/office/word/2006/wordml" xmlns:wps="http://schemas.microsoft.com/office/word/2010/wordprocessingShape" mc:Ignorable="w14 w15 w16se w16cid w16 w16cex w16sdtdh wp14">
+  <w:p>
+    <w:pPr>
+      <w:pStyle w:val="Header"/>
     </w:pPr>
   </w:p>
 </w:hdr>
@@ -15195,7 +15445,6 @@
     <w:basedOn w:val="Normal"/>
     <w:link w:val="HeaderChar"/>
     <w:uiPriority w:val="99"/>
-    <w:semiHidden/>
     <w:unhideWhenUsed/>
     <w:rsid w:val="001C43F2"/>
     <w:pPr>
@@ -15209,7 +15458,6 @@
     <w:name w:val="Header Char"/>
     <w:link w:val="Header"/>
     <w:uiPriority w:val="99"/>
-    <w:semiHidden/>
     <w:rsid w:val="001C43F2"/>
     <w:rPr>
       <w:rFonts w:ascii="Arial" w:hAnsi="Arial"/>
@@ -15223,7 +15471,6 @@
     <w:basedOn w:val="Normal"/>
     <w:link w:val="FooterChar"/>
     <w:uiPriority w:val="99"/>
-    <w:semiHidden/>
     <w:unhideWhenUsed/>
     <w:rsid w:val="001C43F2"/>
     <w:pPr>
@@ -15237,7 +15484,6 @@
     <w:name w:val="Footer Char"/>
     <w:link w:val="Footer"/>
     <w:uiPriority w:val="99"/>
-    <w:semiHidden/>
     <w:rsid w:val="001C43F2"/>
     <w:rPr>
       <w:rFonts w:ascii="Arial" w:hAnsi="Arial"/>

</xml_diff>